<commit_message>
Kompletne przejscie z pandas na openpyxl
Kompletne przejscie z pandas na openpyxl
</commit_message>
<xml_diff>
--- a/Szablony/szablon_skierowanie.docx
+++ b/Szablony/szablon_skierowanie.docx
@@ -23,15 +23,7 @@
           <w:sz w:val="24"/>
           <w:szCs w:val="24"/>
         </w:rPr>
-        <w:t>{{</w:t>
-      </w:r>
-      <w:proofErr w:type="spellStart"/>
-      <w:r>
-        <w:rPr>
-          <w:sz w:val="24"/>
-          <w:szCs w:val="24"/>
-        </w:rPr>
-        <w:t>data</w:t>
+        <w:t>{{data</w:t>
       </w:r>
       <w:r>
         <w:rPr>
@@ -40,7 +32,6 @@
         </w:rPr>
         <w:t>Wyst</w:t>
       </w:r>
-      <w:proofErr w:type="spellEnd"/>
       <w:r>
         <w:rPr>
           <w:sz w:val="24"/>
@@ -392,16 +383,7 @@
           <w:sz w:val="24"/>
           <w:szCs w:val="24"/>
         </w:rPr>
-        <w:t>{{</w:t>
-      </w:r>
-      <w:proofErr w:type="spellStart"/>
-      <w:r>
-        <w:rPr>
-          <w:b/>
-          <w:sz w:val="24"/>
-          <w:szCs w:val="24"/>
-        </w:rPr>
-        <w:t>dataU</w:t>
+        <w:t>{{dataU</w:t>
       </w:r>
       <w:r>
         <w:rPr>
@@ -417,16 +399,7 @@
           <w:sz w:val="24"/>
           <w:szCs w:val="24"/>
         </w:rPr>
-        <w:t>odzenia</w:t>
-      </w:r>
-      <w:proofErr w:type="spellEnd"/>
-      <w:r>
-        <w:rPr>
-          <w:b/>
-          <w:sz w:val="24"/>
-          <w:szCs w:val="24"/>
-        </w:rPr>
-        <w:t>}}</w:t>
+        <w:t>odzenia}}</w:t>
       </w:r>
       <w:r>
         <w:rPr>
@@ -442,25 +415,7 @@
           <w:sz w:val="24"/>
           <w:szCs w:val="24"/>
         </w:rPr>
-        <w:t>{{</w:t>
-      </w:r>
-      <w:proofErr w:type="spellStart"/>
-      <w:r>
-        <w:rPr>
-          <w:b/>
-          <w:sz w:val="24"/>
-          <w:szCs w:val="24"/>
-        </w:rPr>
-        <w:t>miejsceUrodzenia</w:t>
-      </w:r>
-      <w:proofErr w:type="spellEnd"/>
-      <w:r>
-        <w:rPr>
-          <w:b/>
-          <w:sz w:val="24"/>
-          <w:szCs w:val="24"/>
-        </w:rPr>
-        <w:t>}}</w:t>
+        <w:t>{{miejsceUrodzenia}}</w:t>
       </w:r>
       <w:r>
         <w:rPr>
@@ -469,6 +424,13 @@
           <w:szCs w:val="24"/>
         </w:rPr>
         <w:tab/>
+      </w:r>
+      <w:r>
+        <w:rPr>
+          <w:b/>
+          <w:sz w:val="24"/>
+          <w:szCs w:val="24"/>
+        </w:rPr>
         <w:t>{{PESEL}}</w:t>
       </w:r>
       <w:r>
@@ -615,9 +577,8 @@
           <w:szCs w:val="24"/>
           <w:u w:val="single"/>
         </w:rPr>
-        <w:t>{{</w:t>
-      </w:r>
-      <w:proofErr w:type="spellStart"/>
+        <w:t>{{zawod}}</w:t>
+      </w:r>
       <w:r>
         <w:rPr>
           <w:b/>
@@ -625,46 +586,17 @@
           <w:szCs w:val="24"/>
           <w:u w:val="single"/>
         </w:rPr>
-        <w:t>zawod</w:t>
-      </w:r>
-      <w:proofErr w:type="spellEnd"/>
-      <w:r>
-        <w:rPr>
+        <w:t xml:space="preserve"> {{kodZawodu}}</w:t>
+      </w:r>
+      <w:r>
+        <w:rPr>
+          <w:rFonts w:cstheme="minorHAnsi"/>
           <w:b/>
           <w:sz w:val="24"/>
           <w:szCs w:val="24"/>
           <w:u w:val="single"/>
         </w:rPr>
-        <w:t>}}</w:t>
-      </w:r>
-      <w:r>
-        <w:rPr>
-          <w:b/>
-          <w:sz w:val="24"/>
-          <w:szCs w:val="24"/>
-          <w:u w:val="single"/>
-        </w:rPr>
-        <w:t xml:space="preserve"> {{</w:t>
-      </w:r>
-      <w:proofErr w:type="spellStart"/>
-      <w:r>
-        <w:rPr>
-          <w:b/>
-          <w:sz w:val="24"/>
-          <w:szCs w:val="24"/>
-          <w:u w:val="single"/>
-        </w:rPr>
-        <w:t>kodZawodu</w:t>
-      </w:r>
-      <w:proofErr w:type="spellEnd"/>
-      <w:r>
-        <w:rPr>
-          <w:b/>
-          <w:sz w:val="24"/>
-          <w:szCs w:val="24"/>
-          <w:u w:val="single"/>
-        </w:rPr>
-        <w:t>}}</w:t>
+        <w:t xml:space="preserve"> </w:t>
       </w:r>
       <w:r>
         <w:rPr>
@@ -672,22 +604,12 @@
           <w:b/>
           <w:sz w:val="24"/>
           <w:szCs w:val="24"/>
-          <w:u w:val="single"/>
-        </w:rPr>
-        <w:t xml:space="preserve"> </w:t>
+        </w:rPr>
+        <w:t xml:space="preserve">    </w:t>
       </w:r>
       <w:r>
         <w:rPr>
           <w:rFonts w:cstheme="minorHAnsi"/>
-          <w:b/>
-          <w:sz w:val="24"/>
-          <w:szCs w:val="24"/>
-        </w:rPr>
-        <w:t xml:space="preserve">    </w:t>
-      </w:r>
-      <w:r>
-        <w:rPr>
-          <w:rFonts w:cstheme="minorHAnsi"/>
           <w:sz w:val="24"/>
           <w:szCs w:val="24"/>
         </w:rPr>
@@ -732,25 +654,7 @@
           <w:sz w:val="24"/>
           <w:szCs w:val="24"/>
         </w:rPr>
-        <w:t>{{</w:t>
-      </w:r>
-      <w:proofErr w:type="spellStart"/>
-      <w:r>
-        <w:rPr>
-          <w:b/>
-          <w:sz w:val="24"/>
-          <w:szCs w:val="24"/>
-        </w:rPr>
-        <w:t>stopien</w:t>
-      </w:r>
-      <w:proofErr w:type="spellEnd"/>
-      <w:r>
-        <w:rPr>
-          <w:b/>
-          <w:sz w:val="24"/>
-          <w:szCs w:val="24"/>
-        </w:rPr>
-        <w:t>}}</w:t>
+        <w:t>{{stopien}}</w:t>
       </w:r>
       <w:r>
         <w:rPr>
@@ -821,9 +725,8 @@
           <w:szCs w:val="24"/>
           <w:u w:val="single"/>
         </w:rPr>
-        <w:t>{{</w:t>
-      </w:r>
-      <w:proofErr w:type="spellStart"/>
+        <w:t>{{dataRozp}}</w:t>
+      </w:r>
       <w:r>
         <w:rPr>
           <w:rFonts w:cstheme="minorHAnsi"/>
@@ -832,9 +735,8 @@
           <w:szCs w:val="24"/>
           <w:u w:val="single"/>
         </w:rPr>
-        <w:t>dataRozp</w:t>
-      </w:r>
-      <w:proofErr w:type="spellEnd"/>
+        <w:t xml:space="preserve"> – </w:t>
+      </w:r>
       <w:r>
         <w:rPr>
           <w:rFonts w:cstheme="minorHAnsi"/>
@@ -843,7 +745,7 @@
           <w:szCs w:val="24"/>
           <w:u w:val="single"/>
         </w:rPr>
-        <w:t>}}</w:t>
+        <w:t>{{dataZako}}</w:t>
       </w:r>
       <w:r>
         <w:rPr>
@@ -851,9 +753,85 @@
           <w:b/>
           <w:sz w:val="24"/>
           <w:szCs w:val="24"/>
+        </w:rPr>
+        <w:t xml:space="preserve"> </w:t>
+      </w:r>
+      <w:r>
+        <w:rPr>
+          <w:sz w:val="24"/>
+          <w:szCs w:val="24"/>
+        </w:rPr>
+        <w:t>(czas trwania</w:t>
+      </w:r>
+      <w:r>
+        <w:rPr>
+          <w:sz w:val="24"/>
+          <w:szCs w:val="24"/>
+        </w:rPr>
+        <w:t xml:space="preserve"> turnusu</w:t>
+      </w:r>
+      <w:r>
+        <w:rPr>
+          <w:sz w:val="24"/>
+          <w:szCs w:val="24"/>
+        </w:rPr>
+        <w:t>)</w:t>
+      </w:r>
+    </w:p>
+    <w:p>
+      <w:pPr>
+        <w:spacing w:after="0" w:line="276" w:lineRule="auto"/>
+        <w:rPr>
+          <w:sz w:val="24"/>
+          <w:szCs w:val="24"/>
+        </w:rPr>
+      </w:pPr>
+    </w:p>
+    <w:p>
+      <w:pPr>
+        <w:spacing w:after="0" w:line="276" w:lineRule="auto"/>
+        <w:rPr>
+          <w:sz w:val="24"/>
+          <w:szCs w:val="24"/>
+        </w:rPr>
+      </w:pPr>
+      <w:r>
+        <w:rPr>
+          <w:sz w:val="24"/>
+          <w:szCs w:val="24"/>
+        </w:rPr>
+        <w:t>r</w:t>
+      </w:r>
+      <w:r>
+        <w:rPr>
+          <w:sz w:val="24"/>
+          <w:szCs w:val="24"/>
+        </w:rPr>
+        <w:t>ozpocz</w:t>
+      </w:r>
+      <w:r>
+        <w:rPr>
+          <w:sz w:val="24"/>
+          <w:szCs w:val="24"/>
+        </w:rPr>
+        <w:t>ynający się</w:t>
+      </w:r>
+      <w:r>
+        <w:rPr>
+          <w:sz w:val="24"/>
+          <w:szCs w:val="24"/>
+        </w:rPr>
+        <w:t xml:space="preserve">: </w:t>
+      </w:r>
+      <w:r>
+        <w:rPr>
+          <w:rFonts w:cstheme="minorHAnsi"/>
+          <w:b/>
+          <w:sz w:val="24"/>
+          <w:szCs w:val="24"/>
           <w:u w:val="single"/>
         </w:rPr>
-        <w:t xml:space="preserve"> – </w:t>
+        <w:t xml:space="preserve">{{dataRozp}}  </w:t>
       </w:r>
       <w:r>
         <w:rPr>
@@ -863,9 +841,8 @@
           <w:szCs w:val="24"/>
           <w:u w:val="single"/>
         </w:rPr>
-        <w:t>{{</w:t>
-      </w:r>
-      <w:proofErr w:type="spellStart"/>
+        <w:t>godz</w:t>
+      </w:r>
       <w:r>
         <w:rPr>
           <w:rFonts w:cstheme="minorHAnsi"/>
@@ -874,9 +851,8 @@
           <w:szCs w:val="24"/>
           <w:u w:val="single"/>
         </w:rPr>
-        <w:t>dataZako</w:t>
-      </w:r>
-      <w:proofErr w:type="spellEnd"/>
+        <w:t>.</w:t>
+      </w:r>
       <w:r>
         <w:rPr>
           <w:rFonts w:cstheme="minorHAnsi"/>
@@ -885,7 +861,7 @@
           <w:szCs w:val="24"/>
           <w:u w:val="single"/>
         </w:rPr>
-        <w:t>}}</w:t>
+        <w:t xml:space="preserve"> </w:t>
       </w:r>
       <w:r>
         <w:rPr>
@@ -893,169 +869,9 @@
           <w:b/>
           <w:sz w:val="24"/>
           <w:szCs w:val="24"/>
-        </w:rPr>
-        <w:t xml:space="preserve"> </w:t>
-      </w:r>
-      <w:r>
-        <w:rPr>
-          <w:sz w:val="24"/>
-          <w:szCs w:val="24"/>
-        </w:rPr>
-        <w:t>(czas trwania</w:t>
-      </w:r>
-      <w:r>
-        <w:rPr>
-          <w:sz w:val="24"/>
-          <w:szCs w:val="24"/>
-        </w:rPr>
-        <w:t xml:space="preserve"> turnusu</w:t>
-      </w:r>
-      <w:r>
-        <w:rPr>
-          <w:sz w:val="24"/>
-          <w:szCs w:val="24"/>
-        </w:rPr>
-        <w:t>)</w:t>
-      </w:r>
-    </w:p>
-    <w:p>
-      <w:pPr>
-        <w:spacing w:after="0" w:line="276" w:lineRule="auto"/>
-        <w:rPr>
-          <w:sz w:val="24"/>
-          <w:szCs w:val="24"/>
-        </w:rPr>
-      </w:pPr>
-    </w:p>
-    <w:p>
-      <w:pPr>
-        <w:spacing w:after="0" w:line="276" w:lineRule="auto"/>
-        <w:rPr>
-          <w:sz w:val="24"/>
-          <w:szCs w:val="24"/>
-        </w:rPr>
-      </w:pPr>
-      <w:r>
-        <w:rPr>
-          <w:sz w:val="24"/>
-          <w:szCs w:val="24"/>
-        </w:rPr>
-        <w:t>r</w:t>
-      </w:r>
-      <w:r>
-        <w:rPr>
-          <w:sz w:val="24"/>
-          <w:szCs w:val="24"/>
-        </w:rPr>
-        <w:t>ozpocz</w:t>
-      </w:r>
-      <w:r>
-        <w:rPr>
-          <w:sz w:val="24"/>
-          <w:szCs w:val="24"/>
-        </w:rPr>
-        <w:t>ynający się</w:t>
-      </w:r>
-      <w:r>
-        <w:rPr>
-          <w:sz w:val="24"/>
-          <w:szCs w:val="24"/>
-        </w:rPr>
-        <w:t xml:space="preserve">: </w:t>
-      </w:r>
-      <w:r>
-        <w:rPr>
-          <w:rFonts w:cstheme="minorHAnsi"/>
-          <w:b/>
-          <w:sz w:val="24"/>
-          <w:szCs w:val="24"/>
           <w:u w:val="single"/>
         </w:rPr>
-        <w:t>{{</w:t>
-      </w:r>
-      <w:proofErr w:type="spellStart"/>
-      <w:r>
-        <w:rPr>
-          <w:rFonts w:cstheme="minorHAnsi"/>
-          <w:b/>
-          <w:sz w:val="24"/>
-          <w:szCs w:val="24"/>
-          <w:u w:val="single"/>
-        </w:rPr>
-        <w:t>dataRozp</w:t>
-      </w:r>
-      <w:proofErr w:type="spellEnd"/>
-      <w:r>
-        <w:rPr>
-          <w:rFonts w:cstheme="minorHAnsi"/>
-          <w:b/>
-          <w:sz w:val="24"/>
-          <w:szCs w:val="24"/>
-          <w:u w:val="single"/>
-        </w:rPr>
-        <w:t xml:space="preserve">}}  </w:t>
-      </w:r>
-      <w:r>
-        <w:rPr>
-          <w:rFonts w:cstheme="minorHAnsi"/>
-          <w:b/>
-          <w:sz w:val="24"/>
-          <w:szCs w:val="24"/>
-          <w:u w:val="single"/>
-        </w:rPr>
-        <w:t>godz</w:t>
-      </w:r>
-      <w:r>
-        <w:rPr>
-          <w:rFonts w:cstheme="minorHAnsi"/>
-          <w:b/>
-          <w:sz w:val="24"/>
-          <w:szCs w:val="24"/>
-          <w:u w:val="single"/>
-        </w:rPr>
-        <w:t>.</w:t>
-      </w:r>
-      <w:r>
-        <w:rPr>
-          <w:rFonts w:cstheme="minorHAnsi"/>
-          <w:b/>
-          <w:sz w:val="24"/>
-          <w:szCs w:val="24"/>
-          <w:u w:val="single"/>
-        </w:rPr>
-        <w:t xml:space="preserve"> </w:t>
-      </w:r>
-      <w:r>
-        <w:rPr>
-          <w:rFonts w:cstheme="minorHAnsi"/>
-          <w:b/>
-          <w:sz w:val="24"/>
-          <w:szCs w:val="24"/>
-          <w:u w:val="single"/>
-        </w:rPr>
-        <w:t>{{</w:t>
-      </w:r>
-      <w:proofErr w:type="spellStart"/>
-      <w:r>
-        <w:rPr>
-          <w:rFonts w:cstheme="minorHAnsi"/>
-          <w:b/>
-          <w:sz w:val="24"/>
-          <w:szCs w:val="24"/>
-          <w:u w:val="single"/>
-        </w:rPr>
-        <w:t>godzRozp</w:t>
-      </w:r>
-      <w:proofErr w:type="spellEnd"/>
-      <w:r>
-        <w:rPr>
-          <w:rFonts w:cstheme="minorHAnsi"/>
-          <w:b/>
-          <w:sz w:val="24"/>
-          <w:szCs w:val="24"/>
-          <w:u w:val="single"/>
-        </w:rPr>
-        <w:t>}}</w:t>
+        <w:t>{{godzRozp}}</w:t>
       </w:r>
     </w:p>
     <w:p>
@@ -2004,7 +1820,7 @@
   <a:extraClrSchemeLst/>
   <a:extLst>
     <a:ext uri="{05A4C25C-085E-4340-85A3-A5531E510DB2}">
-      <thm15:themeFamily xmlns:thm15="http://schemas.microsoft.com/office/thememl/2012/main" xmlns="" name="Office Theme" id="{62F939B6-93AF-4DB8-9C6B-D6C7DFDC589F}" vid="{4A3C46E8-61CC-4603-A589-7422A47A8E4A}"/>
+      <thm15:themeFamily xmlns="" xmlns:thm15="http://schemas.microsoft.com/office/thememl/2012/main" name="Office Theme" id="{62F939B6-93AF-4DB8-9C6B-D6C7DFDC589F}" vid="{4A3C46E8-61CC-4603-A589-7422A47A8E4A}"/>
     </a:ext>
   </a:extLst>
 </a:theme>
@@ -2049,7 +1865,7 @@
 </file>
 
 <file path=customXml/itemProps2.xml><?xml version="1.0" encoding="utf-8"?>
-<ds:datastoreItem xmlns:ds="http://schemas.openxmlformats.org/officeDocument/2006/customXml" ds:itemID="{FDF78802-8BC2-4DF9-B93A-BCC9DABD660F}">
+<ds:datastoreItem xmlns:ds="http://schemas.openxmlformats.org/officeDocument/2006/customXml" ds:itemID="{93750F1F-7B8C-4051-91AB-B940CB27B2E9}">
   <ds:schemaRefs>
     <ds:schemaRef ds:uri="http://schemas.openxmlformats.org/officeDocument/2006/bibliography"/>
   </ds:schemaRefs>

</xml_diff>